<commit_message>
Fixing DB Lab 5.
</commit_message>
<xml_diff>
--- a/DB/Lab_05/zvit_05.docx
+++ b/DB/Lab_05/zvit_05.docx
@@ -1101,10 +1101,7 @@
         <w:spacing w:line="276" w:lineRule="auto"/>
       </w:pPr>
       <w:r>
-        <w:t>Створити базу</w:t>
-      </w:r>
-      <w:r>
-        <w:t xml:space="preserve"> </w:t>
+        <w:t xml:space="preserve">Створити базу </w:t>
       </w:r>
       <w:proofErr w:type="spellStart"/>
       <w:r>
@@ -1112,16 +1109,7 @@
       </w:r>
       <w:proofErr w:type="spellEnd"/>
       <w:r>
-        <w:t xml:space="preserve"> на основі реляційної</w:t>
-      </w:r>
-      <w:r>
-        <w:t xml:space="preserve"> </w:t>
-      </w:r>
-      <w:r>
-        <w:t>бази</w:t>
-      </w:r>
-      <w:r>
-        <w:t xml:space="preserve"> предметної області</w:t>
+        <w:t xml:space="preserve"> на основі реляційної бази предметної області</w:t>
       </w:r>
     </w:p>
     <w:p>
@@ -1138,10 +1126,7 @@
         </w:numPr>
       </w:pPr>
       <w:r>
-        <w:t xml:space="preserve">Перепроектувати схеми БД та доповнити </w:t>
-      </w:r>
-      <w:r>
-        <w:t>даними</w:t>
+        <w:t>Перепроектувати схеми БД та доповнити даними</w:t>
       </w:r>
     </w:p>
     <w:p>
@@ -1153,16 +1138,7 @@
         </w:numPr>
       </w:pPr>
       <w:r>
-        <w:t>Написати до своєї предметної області 2 запити з групуванням та 2 запити з</w:t>
-      </w:r>
-      <w:r>
-        <w:t xml:space="preserve"> </w:t>
-      </w:r>
-      <w:r>
-        <w:t>використанням агрегатних функцій.</w:t>
-      </w:r>
-      <w:r>
-        <w:t xml:space="preserve"> </w:t>
+        <w:t xml:space="preserve">Написати до своєї предметної області 2 запити з групуванням та 2 запити з використанням агрегатних функцій. </w:t>
       </w:r>
     </w:p>
     <w:p>
@@ -1182,13 +1158,7 @@
       </w:r>
       <w:proofErr w:type="spellEnd"/>
       <w:r>
-        <w:t>, який за кодом, що зберігається в одній колекції,</w:t>
-      </w:r>
-      <w:r>
-        <w:t xml:space="preserve"> </w:t>
-      </w:r>
-      <w:r>
-        <w:t>виводить назву, що зберігається в іншій колекції, тобто аналог JOIN в SQL.</w:t>
+        <w:t>, який за кодом, що зберігається в одній колекції, виводить назву, що зберігається в іншій колекції, тобто аналог JOIN в SQL.</w:t>
       </w:r>
     </w:p>
     <w:p>
@@ -1294,7 +1264,7 @@
       <w:r>
         <w:rPr>
           <w:noProof/>
-          <w:lang w:eastAsia="ru-RU"/>
+          <w:lang w:val="ru-RU" w:eastAsia="ru-RU"/>
         </w:rPr>
         <w:drawing>
           <wp:inline distT="0" distB="0" distL="0" distR="0" wp14:anchorId="319E26CA" wp14:editId="1B42F28B">
@@ -1399,7 +1369,7 @@
       <w:r>
         <w:rPr>
           <w:noProof/>
-          <w:lang w:eastAsia="ru-RU"/>
+          <w:lang w:val="ru-RU" w:eastAsia="ru-RU"/>
         </w:rPr>
         <w:drawing>
           <wp:inline distT="0" distB="0" distL="0" distR="0" wp14:anchorId="725F8C32" wp14:editId="569241DD">
@@ -1608,30 +1578,13 @@
         <w:t xml:space="preserve"> була видалена</w:t>
       </w:r>
       <w:r>
-        <w:t>, оскільки містила дублюючу інформацію.</w:t>
-      </w:r>
-      <w:r>
-        <w:t xml:space="preserve"> </w:t>
-      </w:r>
-      <w:r>
-        <w:rPr>
-          <w:lang w:val="ru-RU"/>
-        </w:rPr>
-        <w:t xml:space="preserve">В </w:t>
-      </w:r>
-      <w:proofErr w:type="spellStart"/>
-      <w:r>
-        <w:rPr>
-          <w:lang w:val="ru-RU"/>
-        </w:rPr>
-        <w:t>насл</w:t>
-      </w:r>
-      <w:r>
-        <w:t>ідок</w:t>
-      </w:r>
-      <w:proofErr w:type="spellEnd"/>
-      <w:r>
-        <w:t xml:space="preserve"> всіх цих операцій ми </w:t>
+        <w:t xml:space="preserve">, оскільки містила дублюючу інформацію. </w:t>
+      </w:r>
+      <w:r>
+        <w:t>В насл</w:t>
+      </w:r>
+      <w:r>
+        <w:t xml:space="preserve">ідок всіх цих операцій ми </w:t>
       </w:r>
       <w:r>
         <w:t>отримали структуру яка достатньо зрозуміла для людини, оскільки оперує об’єктами та зручний доступ до всіх необхідних полів даних. Але тепер база даних не нормалізована (відповідає лише 1 НФ), що ускладнить її подальшу модифікацію і супроводження.</w:t>
@@ -1923,7 +1876,7 @@
       <w:r>
         <w:rPr>
           <w:noProof/>
-          <w:lang w:eastAsia="ru-RU"/>
+          <w:lang w:val="ru-RU" w:eastAsia="ru-RU"/>
         </w:rPr>
         <w:drawing>
           <wp:inline distT="0" distB="0" distL="0" distR="0" wp14:anchorId="318D47DE" wp14:editId="140AED63">
@@ -1998,10 +1951,7 @@
       </w:r>
       <w:proofErr w:type="spellEnd"/>
       <w:r>
-        <w:t xml:space="preserve"> кількість складених ним екзаменів</w:t>
-      </w:r>
-      <w:r>
-        <w:t>.</w:t>
+        <w:t xml:space="preserve"> кількість складених ним екзаменів.</w:t>
       </w:r>
     </w:p>
     <w:p>
@@ -2278,7 +2228,7 @@
       <w:r>
         <w:rPr>
           <w:noProof/>
-          <w:lang w:eastAsia="ru-RU"/>
+          <w:lang w:val="ru-RU" w:eastAsia="ru-RU"/>
         </w:rPr>
         <w:drawing>
           <wp:inline distT="0" distB="0" distL="0" distR="0" wp14:anchorId="7479654F" wp14:editId="70307996">
@@ -2345,10 +2295,7 @@
         <w:t xml:space="preserve">: </w:t>
       </w:r>
       <w:r>
-        <w:t>Вивести найновішу дату проходження екзаменів</w:t>
-      </w:r>
-      <w:r>
-        <w:t>.</w:t>
+        <w:t>Вивести найновішу дату проходження екзаменів.</w:t>
       </w:r>
     </w:p>
     <w:p>
@@ -2540,7 +2487,7 @@
       <w:r>
         <w:rPr>
           <w:noProof/>
-          <w:lang w:eastAsia="ru-RU"/>
+          <w:lang w:val="ru-RU" w:eastAsia="ru-RU"/>
         </w:rPr>
         <w:drawing>
           <wp:inline distT="0" distB="0" distL="0" distR="0" wp14:anchorId="7CB9A8C2" wp14:editId="798C0E03">
@@ -3014,7 +2961,7 @@
       <w:r>
         <w:rPr>
           <w:noProof/>
-          <w:lang w:eastAsia="ru-RU"/>
+          <w:lang w:val="ru-RU" w:eastAsia="ru-RU"/>
         </w:rPr>
         <w:drawing>
           <wp:inline distT="0" distB="0" distL="0" distR="0" wp14:anchorId="4FB6B69F" wp14:editId="2F88C2E9">
@@ -3113,330 +3060,1049 @@
         <w:t>вс</w:t>
       </w:r>
       <w:r>
-        <w:t>іх слухачів математики</w:t>
-      </w:r>
-      <w:r>
+        <w:t>іх слухачів математики.</w:t>
+      </w:r>
+    </w:p>
+    <w:p>
+      <w:pPr>
+        <w:pStyle w:val="aa"/>
+        <w:ind w:left="1416"/>
+        <w:rPr>
+          <w:lang w:val="en-US"/>
+        </w:rPr>
+      </w:pPr>
+      <w:r>
+        <w:rPr>
+          <w:i/>
+        </w:rPr>
+        <w:t>Текст запиту</w:t>
+      </w:r>
+      <w:r>
+        <w:t xml:space="preserve">: </w:t>
+      </w:r>
+    </w:p>
+    <w:p>
+      <w:pPr>
+        <w:pStyle w:val="aa"/>
+        <w:ind w:left="1416"/>
+        <w:rPr>
+          <w:lang w:val="en-US"/>
+        </w:rPr>
+      </w:pPr>
+      <w:proofErr w:type="spellStart"/>
+      <w:proofErr w:type="gramStart"/>
+      <w:r>
+        <w:rPr>
+          <w:lang w:val="en-US"/>
+        </w:rPr>
+        <w:t>var</w:t>
+      </w:r>
+      <w:proofErr w:type="spellEnd"/>
+      <w:proofErr w:type="gramEnd"/>
+      <w:r>
+        <w:rPr>
+          <w:lang w:val="en-US"/>
+        </w:rPr>
+        <w:t xml:space="preserve"> </w:t>
+      </w:r>
+      <w:proofErr w:type="spellStart"/>
+      <w:r>
+        <w:rPr>
+          <w:lang w:val="en-US"/>
+        </w:rPr>
+        <w:t>mapListner</w:t>
+      </w:r>
+      <w:proofErr w:type="spellEnd"/>
+      <w:r>
+        <w:rPr>
+          <w:lang w:val="en-US"/>
+        </w:rPr>
+        <w:t xml:space="preserve"> = function () {</w:t>
+      </w:r>
+    </w:p>
+    <w:p>
+      <w:pPr>
+        <w:pStyle w:val="aa"/>
+        <w:ind w:left="1416"/>
+        <w:rPr>
+          <w:lang w:val="ru-RU"/>
+        </w:rPr>
+      </w:pPr>
+      <w:proofErr w:type="spellStart"/>
+      <w:proofErr w:type="gramStart"/>
+      <w:r>
+        <w:rPr>
+          <w:lang w:val="en-US"/>
+        </w:rPr>
+        <w:t>var</w:t>
+      </w:r>
+      <w:proofErr w:type="spellEnd"/>
+      <w:proofErr w:type="gramEnd"/>
+      <w:r>
+        <w:rPr>
+          <w:lang w:val="en-US"/>
+        </w:rPr>
+        <w:t xml:space="preserve"> output= {</w:t>
+      </w:r>
+    </w:p>
+    <w:p>
+      <w:pPr>
+        <w:pStyle w:val="aa"/>
+        <w:ind w:left="2124"/>
+        <w:rPr>
+          <w:lang w:val="en-US"/>
+        </w:rPr>
+      </w:pPr>
+      <w:proofErr w:type="spellStart"/>
+      <w:r>
+        <w:t>ListnerId</w:t>
+      </w:r>
+      <w:proofErr w:type="spellEnd"/>
+      <w:r>
+        <w:rPr>
+          <w:lang w:val="en-US"/>
+        </w:rPr>
+        <w:t>: this.</w:t>
+      </w:r>
+      <w:r>
+        <w:t xml:space="preserve"> </w:t>
+      </w:r>
+      <w:proofErr w:type="spellStart"/>
+      <w:r>
+        <w:t>ListnerId</w:t>
+      </w:r>
+      <w:proofErr w:type="spellEnd"/>
+      <w:r>
+        <w:rPr>
+          <w:lang w:val="en-US"/>
+        </w:rPr>
+        <w:t xml:space="preserve">, </w:t>
+      </w:r>
+    </w:p>
+    <w:p>
+      <w:pPr>
+        <w:pStyle w:val="aa"/>
+        <w:ind w:left="2124"/>
+        <w:rPr>
+          <w:lang w:val="en-US"/>
+        </w:rPr>
+      </w:pPr>
+      <w:proofErr w:type="spellStart"/>
+      <w:r>
+        <w:t>Subject</w:t>
+      </w:r>
+      <w:proofErr w:type="spellEnd"/>
+      <w:r>
+        <w:rPr>
+          <w:lang w:val="en-US"/>
+        </w:rPr>
+        <w:t>:</w:t>
+      </w:r>
+      <w:r>
+        <w:rPr>
+          <w:lang w:val="en-US"/>
+        </w:rPr>
+        <w:t xml:space="preserve"> </w:t>
+      </w:r>
+      <w:r>
+        <w:t>"</w:t>
+      </w:r>
+      <w:proofErr w:type="spellStart"/>
+      <w:r>
+        <w:t>Math</w:t>
+      </w:r>
+      <w:proofErr w:type="spellEnd"/>
+      <w:r>
+        <w:t>"</w:t>
+      </w:r>
+    </w:p>
+    <w:p>
+      <w:pPr>
+        <w:pStyle w:val="aa"/>
+        <w:ind w:left="2124"/>
+        <w:rPr>
+          <w:lang w:val="en-US"/>
+        </w:rPr>
+      </w:pPr>
+      <w:r>
+        <w:rPr>
+          <w:lang w:val="en-US"/>
+        </w:rPr>
+        <w:t>}</w:t>
+      </w:r>
+    </w:p>
+    <w:p>
+      <w:pPr>
+        <w:pStyle w:val="aa"/>
+        <w:ind w:left="2124"/>
+        <w:rPr>
+          <w:lang w:val="en-US"/>
+        </w:rPr>
+      </w:pPr>
+      <w:proofErr w:type="gramStart"/>
+      <w:r>
+        <w:rPr>
+          <w:lang w:val="en-US"/>
+        </w:rPr>
+        <w:t>emit(</w:t>
+      </w:r>
+      <w:proofErr w:type="gramEnd"/>
+      <w:r>
+        <w:rPr>
+          <w:lang w:val="en-US"/>
+        </w:rPr>
+        <w:t>this.</w:t>
+      </w:r>
+      <w:r>
+        <w:t xml:space="preserve"> </w:t>
+      </w:r>
+      <w:proofErr w:type="spellStart"/>
+      <w:r>
+        <w:t>ListnerId</w:t>
+      </w:r>
+      <w:proofErr w:type="spellEnd"/>
+      <w:r>
+        <w:rPr>
+          <w:lang w:val="en-US"/>
+        </w:rPr>
+        <w:t>, output);</w:t>
+      </w:r>
+    </w:p>
+    <w:p>
+      <w:pPr>
+        <w:pStyle w:val="aa"/>
+        <w:ind w:left="1416"/>
+        <w:rPr>
+          <w:lang w:val="en-US"/>
+        </w:rPr>
+      </w:pPr>
+      <w:r>
+        <w:rPr>
+          <w:lang w:val="en-US"/>
+        </w:rPr>
+        <w:t>};</w:t>
+      </w:r>
+    </w:p>
+    <w:p>
+      <w:pPr>
+        <w:pStyle w:val="aa"/>
+        <w:ind w:left="1416"/>
+        <w:rPr>
+          <w:lang w:val="en-US"/>
+        </w:rPr>
+      </w:pPr>
+    </w:p>
+    <w:p>
+      <w:pPr>
+        <w:pStyle w:val="aa"/>
+        <w:ind w:left="1416"/>
+        <w:rPr>
+          <w:lang w:val="en-US"/>
+        </w:rPr>
+      </w:pPr>
+      <w:proofErr w:type="spellStart"/>
+      <w:proofErr w:type="gramStart"/>
+      <w:r>
+        <w:rPr>
+          <w:lang w:val="en-US"/>
+        </w:rPr>
+        <w:t>var</w:t>
+      </w:r>
+      <w:proofErr w:type="spellEnd"/>
+      <w:proofErr w:type="gramEnd"/>
+      <w:r>
+        <w:rPr>
+          <w:lang w:val="en-US"/>
+        </w:rPr>
+        <w:t xml:space="preserve"> </w:t>
+      </w:r>
+      <w:proofErr w:type="spellStart"/>
+      <w:r>
+        <w:rPr>
+          <w:lang w:val="en-US"/>
+        </w:rPr>
+        <w:t>mapData</w:t>
+      </w:r>
+      <w:proofErr w:type="spellEnd"/>
+      <w:r>
+        <w:rPr>
+          <w:lang w:val="en-US"/>
+        </w:rPr>
+        <w:t xml:space="preserve"> = function () {</w:t>
+      </w:r>
+    </w:p>
+    <w:p>
+      <w:pPr>
+        <w:pStyle w:val="aa"/>
+        <w:ind w:left="1416"/>
+        <w:rPr>
+          <w:lang w:val="en-US"/>
+        </w:rPr>
+      </w:pPr>
+      <w:proofErr w:type="spellStart"/>
+      <w:proofErr w:type="gramStart"/>
+      <w:r>
+        <w:rPr>
+          <w:lang w:val="en-US"/>
+        </w:rPr>
+        <w:t>var</w:t>
+      </w:r>
+      <w:proofErr w:type="spellEnd"/>
+      <w:proofErr w:type="gramEnd"/>
+      <w:r>
+        <w:rPr>
+          <w:lang w:val="en-US"/>
+        </w:rPr>
+        <w:t xml:space="preserve"> output= {</w:t>
+      </w:r>
+    </w:p>
+    <w:p>
+      <w:pPr>
+        <w:pStyle w:val="aa"/>
+        <w:ind w:left="2124"/>
+        <w:rPr>
+          <w:lang w:val="en-US"/>
+        </w:rPr>
+      </w:pPr>
+      <w:proofErr w:type="spellStart"/>
+      <w:r>
+        <w:t>ListenerId</w:t>
+      </w:r>
+      <w:proofErr w:type="spellEnd"/>
+      <w:r>
+        <w:rPr>
+          <w:lang w:val="en-US"/>
+        </w:rPr>
+        <w:t>: this.</w:t>
+      </w:r>
+      <w:r>
+        <w:t xml:space="preserve"> </w:t>
+      </w:r>
+      <w:proofErr w:type="spellStart"/>
+      <w:r>
+        <w:t>ListenerId</w:t>
+      </w:r>
+      <w:proofErr w:type="spellEnd"/>
+      <w:r>
+        <w:rPr>
+          <w:lang w:val="en-US"/>
+        </w:rPr>
+        <w:t xml:space="preserve">, </w:t>
+      </w:r>
+    </w:p>
+    <w:p>
+      <w:pPr>
+        <w:pStyle w:val="aa"/>
+        <w:ind w:left="2124"/>
+        <w:rPr>
+          <w:lang w:val="en-US"/>
+        </w:rPr>
+      </w:pPr>
+      <w:proofErr w:type="spellStart"/>
+      <w:r>
+        <w:rPr>
+          <w:lang w:val="en-US"/>
+        </w:rPr>
+        <w:t>FirstName</w:t>
+      </w:r>
+      <w:proofErr w:type="spellEnd"/>
+      <w:r>
+        <w:rPr>
+          <w:lang w:val="en-US"/>
+        </w:rPr>
+        <w:t>: this.</w:t>
+      </w:r>
+      <w:r>
+        <w:rPr>
+          <w:lang w:val="en-US"/>
+        </w:rPr>
+        <w:t xml:space="preserve"> </w:t>
+      </w:r>
+      <w:proofErr w:type="spellStart"/>
+      <w:r>
+        <w:rPr>
+          <w:lang w:val="en-US"/>
+        </w:rPr>
+        <w:t>FirstName</w:t>
+      </w:r>
+      <w:proofErr w:type="spellEnd"/>
+      <w:r>
+        <w:rPr>
+          <w:lang w:val="en-US"/>
+        </w:rPr>
+        <w:t xml:space="preserve">, </w:t>
+      </w:r>
+    </w:p>
+    <w:p>
+      <w:pPr>
+        <w:pStyle w:val="aa"/>
+        <w:ind w:left="2124"/>
+        <w:rPr>
+          <w:lang w:val="en-US"/>
+        </w:rPr>
+      </w:pPr>
+      <w:proofErr w:type="spellStart"/>
+      <w:r>
+        <w:rPr>
+          <w:lang w:val="en-US"/>
+        </w:rPr>
+        <w:t>LastName</w:t>
+      </w:r>
+      <w:proofErr w:type="spellEnd"/>
+      <w:r>
+        <w:rPr>
+          <w:lang w:val="en-US"/>
+        </w:rPr>
+        <w:t xml:space="preserve">: </w:t>
+      </w:r>
+      <w:proofErr w:type="spellStart"/>
+      <w:r>
+        <w:rPr>
+          <w:lang w:val="en-US"/>
+        </w:rPr>
+        <w:t>this.LastName</w:t>
+      </w:r>
+      <w:proofErr w:type="spellEnd"/>
+    </w:p>
+    <w:p>
+      <w:pPr>
+        <w:pStyle w:val="aa"/>
+        <w:ind w:left="2124"/>
+        <w:rPr>
+          <w:lang w:val="en-US"/>
+        </w:rPr>
+      </w:pPr>
+      <w:r>
+        <w:rPr>
+          <w:lang w:val="en-US"/>
+        </w:rPr>
+        <w:t>}</w:t>
+      </w:r>
+    </w:p>
+    <w:p>
+      <w:pPr>
+        <w:pStyle w:val="aa"/>
+        <w:ind w:left="1416"/>
+        <w:rPr>
+          <w:lang w:val="en-US"/>
+        </w:rPr>
+      </w:pPr>
+      <w:proofErr w:type="gramStart"/>
+      <w:r>
+        <w:rPr>
+          <w:lang w:val="en-US"/>
+        </w:rPr>
+        <w:t>emit(</w:t>
+      </w:r>
+      <w:proofErr w:type="spellStart"/>
+      <w:proofErr w:type="gramEnd"/>
+      <w:r>
+        <w:rPr>
+          <w:lang w:val="en-US"/>
+        </w:rPr>
+        <w:t>this.Id</w:t>
+      </w:r>
+      <w:proofErr w:type="spellEnd"/>
+      <w:r>
+        <w:rPr>
+          <w:lang w:val="en-US"/>
+        </w:rPr>
+        <w:t>, output);</w:t>
+      </w:r>
+    </w:p>
+    <w:p>
+      <w:pPr>
+        <w:pStyle w:val="aa"/>
+        <w:ind w:left="1416"/>
+        <w:rPr>
+          <w:lang w:val="en-US"/>
+        </w:rPr>
+      </w:pPr>
+      <w:r>
+        <w:rPr>
+          <w:lang w:val="en-US"/>
+        </w:rPr>
+        <w:t>};</w:t>
+      </w:r>
+    </w:p>
+    <w:p>
+      <w:pPr>
+        <w:pStyle w:val="aa"/>
+        <w:ind w:left="1416"/>
+        <w:rPr>
+          <w:lang w:val="en-US"/>
+        </w:rPr>
+      </w:pPr>
+    </w:p>
+    <w:p>
+      <w:pPr>
+        <w:pStyle w:val="aa"/>
+        <w:ind w:left="1416"/>
+        <w:rPr>
+          <w:lang w:val="en-US"/>
+        </w:rPr>
+      </w:pPr>
+      <w:proofErr w:type="spellStart"/>
+      <w:proofErr w:type="gramStart"/>
+      <w:r>
+        <w:rPr>
+          <w:lang w:val="en-US"/>
+        </w:rPr>
+        <w:t>var</w:t>
+      </w:r>
+      <w:proofErr w:type="spellEnd"/>
+      <w:proofErr w:type="gramEnd"/>
+      <w:r>
+        <w:rPr>
+          <w:lang w:val="en-US"/>
+        </w:rPr>
+        <w:t xml:space="preserve"> </w:t>
+      </w:r>
+      <w:proofErr w:type="spellStart"/>
+      <w:r>
+        <w:rPr>
+          <w:lang w:val="en-US"/>
+        </w:rPr>
+        <w:t>reduceF</w:t>
+      </w:r>
+      <w:proofErr w:type="spellEnd"/>
+      <w:r>
+        <w:rPr>
+          <w:lang w:val="en-US"/>
+        </w:rPr>
+        <w:t xml:space="preserve"> = function(key, values) {</w:t>
+      </w:r>
+    </w:p>
+    <w:p>
+      <w:pPr>
+        <w:pStyle w:val="aa"/>
+        <w:ind w:left="2124"/>
+        <w:rPr>
+          <w:lang w:val="en-US"/>
+        </w:rPr>
+      </w:pPr>
+      <w:proofErr w:type="spellStart"/>
+      <w:proofErr w:type="gramStart"/>
+      <w:r>
+        <w:rPr>
+          <w:lang w:val="en-US"/>
+        </w:rPr>
+        <w:t>var</w:t>
+      </w:r>
+      <w:proofErr w:type="spellEnd"/>
+      <w:proofErr w:type="gramEnd"/>
+      <w:r>
+        <w:rPr>
+          <w:lang w:val="en-US"/>
+        </w:rPr>
+        <w:t xml:space="preserve"> outs = { </w:t>
+      </w:r>
+      <w:r>
+        <w:rPr>
+          <w:lang w:val="en-US"/>
+        </w:rPr>
+        <w:tab/>
+      </w:r>
+    </w:p>
+    <w:p>
+      <w:pPr>
+        <w:pStyle w:val="aa"/>
+        <w:ind w:left="2124" w:firstLine="708"/>
+        <w:rPr>
+          <w:lang w:val="en-US"/>
+        </w:rPr>
+      </w:pPr>
+      <w:proofErr w:type="spellStart"/>
+      <w:r>
+        <w:t>ListnerId</w:t>
+      </w:r>
+      <w:proofErr w:type="spellEnd"/>
+      <w:r>
+        <w:rPr>
+          <w:lang w:val="en-US"/>
+        </w:rPr>
+        <w:t>: this.</w:t>
+      </w:r>
+      <w:r>
+        <w:t xml:space="preserve"> </w:t>
+      </w:r>
+      <w:proofErr w:type="spellStart"/>
+      <w:r>
+        <w:t>ListnerId</w:t>
+      </w:r>
+      <w:proofErr w:type="spellEnd"/>
+      <w:r>
+        <w:rPr>
+          <w:lang w:val="en-US"/>
+        </w:rPr>
+        <w:t xml:space="preserve">, </w:t>
+      </w:r>
+    </w:p>
+    <w:p>
+      <w:pPr>
+        <w:pStyle w:val="aa"/>
+        <w:ind w:left="2832"/>
+        <w:rPr>
+          <w:lang w:val="en-US"/>
+        </w:rPr>
+      </w:pPr>
+      <w:proofErr w:type="spellStart"/>
+      <w:r>
+        <w:rPr>
+          <w:lang w:val="en-US"/>
+        </w:rPr>
+        <w:t>FirstName</w:t>
+      </w:r>
+      <w:proofErr w:type="spellEnd"/>
+      <w:r>
+        <w:rPr>
+          <w:lang w:val="en-US"/>
+        </w:rPr>
+        <w:t>: this.</w:t>
+      </w:r>
+      <w:r>
+        <w:rPr>
+          <w:lang w:val="en-US"/>
+        </w:rPr>
+        <w:t xml:space="preserve"> </w:t>
+      </w:r>
+      <w:proofErr w:type="spellStart"/>
+      <w:r>
+        <w:rPr>
+          <w:lang w:val="en-US"/>
+        </w:rPr>
+        <w:t>FirstName</w:t>
+      </w:r>
+      <w:proofErr w:type="spellEnd"/>
+      <w:r>
+        <w:rPr>
+          <w:lang w:val="en-US"/>
+        </w:rPr>
+        <w:t xml:space="preserve">, </w:t>
+      </w:r>
+    </w:p>
+    <w:p>
+      <w:pPr>
+        <w:pStyle w:val="aa"/>
+        <w:ind w:left="2832"/>
+        <w:rPr>
+          <w:lang w:val="en-US"/>
+        </w:rPr>
+      </w:pPr>
+      <w:proofErr w:type="spellStart"/>
+      <w:r>
+        <w:rPr>
+          <w:lang w:val="en-US"/>
+        </w:rPr>
+        <w:t>LastName</w:t>
+      </w:r>
+      <w:proofErr w:type="spellEnd"/>
+      <w:r>
+        <w:rPr>
+          <w:lang w:val="en-US"/>
+        </w:rPr>
+        <w:t xml:space="preserve">: </w:t>
+      </w:r>
+      <w:proofErr w:type="spellStart"/>
+      <w:r>
+        <w:rPr>
+          <w:lang w:val="en-US"/>
+        </w:rPr>
+        <w:t>this.LastName</w:t>
+      </w:r>
+      <w:proofErr w:type="spellEnd"/>
+    </w:p>
+    <w:p>
+      <w:pPr>
+        <w:pStyle w:val="aa"/>
+        <w:ind w:left="2124" w:firstLine="708"/>
+        <w:rPr>
+          <w:lang w:val="en-US"/>
+        </w:rPr>
+      </w:pPr>
+      <w:r>
+        <w:rPr>
+          <w:lang w:val="en-US"/>
+        </w:rPr>
+        <w:t>};</w:t>
+      </w:r>
+    </w:p>
+    <w:p>
+      <w:pPr>
+        <w:pStyle w:val="aa"/>
+        <w:ind w:left="2124"/>
+        <w:rPr>
+          <w:lang w:val="en-US"/>
+        </w:rPr>
+      </w:pPr>
+      <w:proofErr w:type="spellStart"/>
+      <w:proofErr w:type="gramStart"/>
+      <w:r>
+        <w:rPr>
+          <w:lang w:val="en-US"/>
+        </w:rPr>
+        <w:t>values.forEach</w:t>
+      </w:r>
+      <w:proofErr w:type="spellEnd"/>
+      <w:r>
+        <w:rPr>
+          <w:lang w:val="en-US"/>
+        </w:rPr>
+        <w:t>(</w:t>
+      </w:r>
+      <w:proofErr w:type="gramEnd"/>
+      <w:r>
+        <w:rPr>
+          <w:lang w:val="en-US"/>
+        </w:rPr>
+        <w:t>function(v){</w:t>
+      </w:r>
+    </w:p>
+    <w:p>
+      <w:pPr>
+        <w:pStyle w:val="aa"/>
+        <w:ind w:left="2124" w:firstLine="708"/>
+        <w:rPr>
+          <w:lang w:val="en-US"/>
+        </w:rPr>
+      </w:pPr>
+      <w:proofErr w:type="gramStart"/>
+      <w:r>
+        <w:rPr>
+          <w:lang w:val="en-US"/>
+        </w:rPr>
+        <w:t>if(</w:t>
+      </w:r>
+      <w:proofErr w:type="gramEnd"/>
+      <w:r>
+        <w:rPr>
+          <w:lang w:val="en-US"/>
+        </w:rPr>
+        <w:t>outs.</w:t>
+      </w:r>
+      <w:r>
+        <w:t xml:space="preserve"> </w:t>
+      </w:r>
+      <w:proofErr w:type="spellStart"/>
+      <w:r>
+        <w:t>ListnerId</w:t>
+      </w:r>
+      <w:proofErr w:type="spellEnd"/>
+      <w:r>
+        <w:rPr>
+          <w:lang w:val="en-US"/>
+        </w:rPr>
+        <w:t xml:space="preserve"> </w:t>
+      </w:r>
+      <w:r>
+        <w:rPr>
+          <w:lang w:val="en-US"/>
+        </w:rPr>
+        <w:t>== null){</w:t>
+      </w:r>
+    </w:p>
+    <w:p>
+      <w:pPr>
+        <w:pStyle w:val="aa"/>
+        <w:ind w:left="2832" w:firstLine="708"/>
+        <w:rPr>
+          <w:lang w:val="en-US"/>
+        </w:rPr>
+      </w:pPr>
+      <w:proofErr w:type="spellStart"/>
+      <w:r>
+        <w:rPr>
+          <w:lang w:val="en-US"/>
+        </w:rPr>
+        <w:t>outs.order</w:t>
+      </w:r>
+      <w:proofErr w:type="spellEnd"/>
+      <w:r>
+        <w:rPr>
+          <w:lang w:val="en-US"/>
+        </w:rPr>
+        <w:t xml:space="preserve"> = </w:t>
+      </w:r>
+      <w:proofErr w:type="spellStart"/>
+      <w:r>
+        <w:rPr>
+          <w:lang w:val="en-US"/>
+        </w:rPr>
+        <w:t>v.order</w:t>
+      </w:r>
+      <w:proofErr w:type="spellEnd"/>
+    </w:p>
+    <w:p>
+      <w:pPr>
+        <w:pStyle w:val="aa"/>
+        <w:ind w:left="2124" w:firstLine="708"/>
+        <w:rPr>
+          <w:lang w:val="en-US"/>
+        </w:rPr>
+      </w:pPr>
+      <w:r>
+        <w:rPr>
+          <w:lang w:val="en-US"/>
+        </w:rPr>
+        <w:t>}</w:t>
+      </w:r>
+    </w:p>
+    <w:p>
+      <w:pPr>
+        <w:pStyle w:val="aa"/>
+        <w:ind w:left="2124"/>
+        <w:rPr>
+          <w:lang w:val="en-US"/>
+        </w:rPr>
+      </w:pPr>
+      <w:r>
+        <w:rPr>
+          <w:lang w:val="en-US"/>
+        </w:rPr>
+        <w:t>});</w:t>
+      </w:r>
+    </w:p>
+    <w:p>
+      <w:pPr>
+        <w:pStyle w:val="aa"/>
+        <w:ind w:left="2124"/>
+        <w:rPr>
+          <w:lang w:val="en-US"/>
+        </w:rPr>
+      </w:pPr>
+      <w:proofErr w:type="gramStart"/>
+      <w:r>
+        <w:rPr>
+          <w:lang w:val="en-US"/>
+        </w:rPr>
+        <w:t>return</w:t>
+      </w:r>
+      <w:proofErr w:type="gramEnd"/>
+      <w:r>
+        <w:rPr>
+          <w:lang w:val="en-US"/>
+        </w:rPr>
+        <w:t xml:space="preserve"> outs;</w:t>
+      </w:r>
+    </w:p>
+    <w:p>
+      <w:pPr>
+        <w:pStyle w:val="aa"/>
+        <w:ind w:left="1416"/>
+        <w:rPr>
+          <w:lang w:val="en-US"/>
+        </w:rPr>
+      </w:pPr>
+      <w:r>
+        <w:rPr>
+          <w:lang w:val="en-US"/>
+        </w:rPr>
+        <w:t>};</w:t>
+      </w:r>
+    </w:p>
+    <w:p>
+      <w:pPr>
+        <w:pStyle w:val="aa"/>
+        <w:ind w:left="1416"/>
+        <w:rPr>
+          <w:lang w:val="en-US"/>
+        </w:rPr>
+      </w:pPr>
+    </w:p>
+    <w:p>
+      <w:pPr>
+        <w:pStyle w:val="aa"/>
+        <w:ind w:left="1416"/>
+        <w:rPr>
+          <w:lang w:val="en-US"/>
+        </w:rPr>
+      </w:pPr>
+      <w:proofErr w:type="gramStart"/>
+      <w:r>
+        <w:rPr>
+          <w:lang w:val="en-US"/>
+        </w:rPr>
+        <w:t>result</w:t>
+      </w:r>
+      <w:proofErr w:type="gramEnd"/>
+      <w:r>
+        <w:rPr>
+          <w:lang w:val="en-US"/>
+        </w:rPr>
+        <w:t xml:space="preserve"> = db.</w:t>
+      </w:r>
+      <w:proofErr w:type="spellStart"/>
+      <w:r>
+        <w:t>TestShedule</w:t>
+      </w:r>
+      <w:proofErr w:type="spellEnd"/>
+      <w:r>
+        <w:rPr>
+          <w:lang w:val="en-US"/>
+        </w:rPr>
         <w:t>.</w:t>
       </w:r>
+      <w:proofErr w:type="spellStart"/>
+      <w:r>
+        <w:rPr>
+          <w:lang w:val="en-US"/>
+        </w:rPr>
+        <w:t>mapReduce</w:t>
+      </w:r>
+      <w:proofErr w:type="spellEnd"/>
+      <w:r>
+        <w:rPr>
+          <w:lang w:val="en-US"/>
+        </w:rPr>
+        <w:t>(</w:t>
+      </w:r>
+      <w:proofErr w:type="spellStart"/>
+      <w:r>
+        <w:rPr>
+          <w:lang w:val="en-US"/>
+        </w:rPr>
+        <w:t>mapListner</w:t>
+      </w:r>
+      <w:proofErr w:type="spellEnd"/>
+      <w:r>
+        <w:rPr>
+          <w:lang w:val="en-US"/>
+        </w:rPr>
+        <w:t xml:space="preserve">, </w:t>
+      </w:r>
+      <w:proofErr w:type="spellStart"/>
+      <w:r>
+        <w:rPr>
+          <w:lang w:val="en-US"/>
+        </w:rPr>
+        <w:t>reduceF</w:t>
+      </w:r>
+      <w:proofErr w:type="spellEnd"/>
+      <w:r>
+        <w:rPr>
+          <w:lang w:val="en-US"/>
+        </w:rPr>
+        <w:t>, {out: {reduce: '</w:t>
+      </w:r>
+      <w:proofErr w:type="spellStart"/>
+      <w:r>
+        <w:t>Listne</w:t>
+      </w:r>
+      <w:proofErr w:type="spellEnd"/>
+      <w:r>
+        <w:rPr>
+          <w:lang w:val="en-US"/>
+        </w:rPr>
+        <w:t>r'</w:t>
+      </w:r>
+      <w:r>
+        <w:rPr>
+          <w:lang w:val="en-US"/>
+        </w:rPr>
+        <w:t xml:space="preserve"> </w:t>
+      </w:r>
+      <w:r>
+        <w:rPr>
+          <w:lang w:val="en-US"/>
+        </w:rPr>
+        <w:t>}});</w:t>
+      </w:r>
     </w:p>
     <w:p>
       <w:pPr>
         <w:pStyle w:val="aa"/>
         <w:ind w:left="1416"/>
-      </w:pPr>
-      <w:r>
-        <w:rPr>
-          <w:i/>
-        </w:rPr>
-        <w:t>Текст запиту</w:t>
-      </w:r>
-      <w:r>
-        <w:t xml:space="preserve">: </w:t>
-      </w:r>
-    </w:p>
-    <w:p>
-      <w:pPr>
-        <w:spacing w:after="200" w:line="276" w:lineRule="auto"/>
-        <w:ind w:left="1416"/>
-        <w:jc w:val="left"/>
-      </w:pPr>
+        <w:rPr>
+          <w:lang w:val="en-US"/>
+        </w:rPr>
+      </w:pPr>
+      <w:proofErr w:type="gramStart"/>
+      <w:r>
+        <w:rPr>
+          <w:lang w:val="en-US"/>
+        </w:rPr>
+        <w:t>result</w:t>
+      </w:r>
+      <w:proofErr w:type="gramEnd"/>
+      <w:r>
+        <w:rPr>
+          <w:lang w:val="en-US"/>
+        </w:rPr>
+        <w:t xml:space="preserve"> = </w:t>
+      </w:r>
       <w:proofErr w:type="spellStart"/>
       <w:r>
-        <w:t>db.TestShedule.aggregate</w:t>
+        <w:rPr>
+          <w:lang w:val="en-US"/>
+        </w:rPr>
+        <w:t>db.Managers.</w:t>
+      </w:r>
+      <w:r>
+        <w:rPr>
+          <w:lang w:val="en-US"/>
+        </w:rPr>
+        <w:t>mapData</w:t>
       </w:r>
       <w:proofErr w:type="spellEnd"/>
       <w:r>
-        <w:t>([</w:t>
-      </w:r>
-    </w:p>
-    <w:p>
-      <w:pPr>
-        <w:spacing w:after="200" w:line="276" w:lineRule="auto"/>
-        <w:ind w:left="1416"/>
-        <w:jc w:val="left"/>
-      </w:pPr>
-      <w:r>
-        <w:t xml:space="preserve">  {</w:t>
-      </w:r>
-    </w:p>
-    <w:p>
-      <w:pPr>
-        <w:spacing w:after="200" w:line="276" w:lineRule="auto"/>
-        <w:ind w:left="1416"/>
-        <w:jc w:val="left"/>
-      </w:pPr>
-      <w:r>
-        <w:t xml:space="preserve">    $</w:t>
+        <w:rPr>
+          <w:lang w:val="en-US"/>
+        </w:rPr>
+        <w:t>(</w:t>
       </w:r>
       <w:proofErr w:type="spellStart"/>
       <w:r>
-        <w:t>match</w:t>
+        <w:rPr>
+          <w:lang w:val="en-US"/>
+        </w:rPr>
+        <w:t>mapDATA</w:t>
       </w:r>
       <w:proofErr w:type="spellEnd"/>
       <w:r>
-        <w:t>: {</w:t>
-      </w:r>
-    </w:p>
-    <w:p>
-      <w:pPr>
-        <w:spacing w:after="200" w:line="276" w:lineRule="auto"/>
-        <w:ind w:left="1416"/>
-        <w:jc w:val="left"/>
-      </w:pPr>
-      <w:r>
-        <w:t xml:space="preserve">      </w:t>
+        <w:rPr>
+          <w:lang w:val="en-US"/>
+        </w:rPr>
+        <w:t xml:space="preserve">, </w:t>
       </w:r>
       <w:proofErr w:type="spellStart"/>
       <w:r>
-        <w:t>Subject</w:t>
+        <w:rPr>
+          <w:lang w:val="en-US"/>
+        </w:rPr>
+        <w:t>reduceF</w:t>
       </w:r>
       <w:proofErr w:type="spellEnd"/>
       <w:r>
-        <w:t>: "</w:t>
+        <w:rPr>
+          <w:lang w:val="en-US"/>
+        </w:rPr>
+        <w:t>,</w:t>
+      </w:r>
+      <w:r>
+        <w:rPr>
+          <w:lang w:val="en-US"/>
+        </w:rPr>
+        <w:t xml:space="preserve"> {out: {reduce: '</w:t>
       </w:r>
       <w:proofErr w:type="spellStart"/>
       <w:r>
-        <w:t>Math</w:t>
+        <w:t>Listne</w:t>
       </w:r>
       <w:proofErr w:type="spellEnd"/>
       <w:r>
-        <w:t>"</w:t>
-      </w:r>
-    </w:p>
-    <w:p>
-      <w:pPr>
-        <w:spacing w:after="200" w:line="276" w:lineRule="auto"/>
-        <w:ind w:left="1416"/>
-        <w:jc w:val="left"/>
-      </w:pPr>
-      <w:r>
-        <w:t xml:space="preserve">    }</w:t>
-      </w:r>
-    </w:p>
-    <w:p>
-      <w:pPr>
-        <w:spacing w:after="200" w:line="276" w:lineRule="auto"/>
-        <w:ind w:left="1416"/>
-        <w:jc w:val="left"/>
-      </w:pPr>
-      <w:r>
-        <w:t xml:space="preserve">  }, </w:t>
-      </w:r>
-    </w:p>
-    <w:p>
-      <w:pPr>
-        <w:spacing w:after="200" w:line="276" w:lineRule="auto"/>
-        <w:ind w:left="1416"/>
-        <w:jc w:val="left"/>
-      </w:pPr>
-      <w:r>
-        <w:lastRenderedPageBreak/>
-        <w:t xml:space="preserve">  {</w:t>
-      </w:r>
-    </w:p>
-    <w:p>
-      <w:pPr>
-        <w:spacing w:after="200" w:line="276" w:lineRule="auto"/>
-        <w:ind w:left="1416"/>
-        <w:jc w:val="left"/>
-      </w:pPr>
-      <w:r>
-        <w:t xml:space="preserve">    $</w:t>
-      </w:r>
-      <w:proofErr w:type="spellStart"/>
-      <w:r>
-        <w:t>lookup</w:t>
-      </w:r>
-      <w:proofErr w:type="spellEnd"/>
-      <w:r>
-        <w:t>: {</w:t>
-      </w:r>
-    </w:p>
-    <w:p>
-      <w:pPr>
-        <w:spacing w:after="200" w:line="276" w:lineRule="auto"/>
-        <w:ind w:left="1416"/>
-        <w:jc w:val="left"/>
-      </w:pPr>
-      <w:r>
-        <w:t xml:space="preserve">      </w:t>
-      </w:r>
-      <w:proofErr w:type="spellStart"/>
-      <w:r>
-        <w:t>from</w:t>
-      </w:r>
-      <w:proofErr w:type="spellEnd"/>
-      <w:r>
-        <w:t>: "</w:t>
-      </w:r>
-      <w:proofErr w:type="spellStart"/>
-      <w:r>
-        <w:t>Listeners</w:t>
-      </w:r>
-      <w:proofErr w:type="spellEnd"/>
-      <w:r>
-        <w:t>",</w:t>
-      </w:r>
-    </w:p>
-    <w:p>
-      <w:pPr>
-        <w:spacing w:after="200" w:line="276" w:lineRule="auto"/>
-        <w:ind w:left="1416"/>
-        <w:jc w:val="left"/>
-      </w:pPr>
-      <w:r>
-        <w:t xml:space="preserve">      </w:t>
-      </w:r>
-      <w:proofErr w:type="spellStart"/>
-      <w:r>
-        <w:t>localField</w:t>
-      </w:r>
-      <w:proofErr w:type="spellEnd"/>
-      <w:r>
-        <w:t>: "</w:t>
-      </w:r>
-      <w:proofErr w:type="spellStart"/>
-      <w:r>
-        <w:t>ListnerId</w:t>
-      </w:r>
-      <w:proofErr w:type="spellEnd"/>
-      <w:r>
-        <w:t>",</w:t>
-      </w:r>
-    </w:p>
-    <w:p>
-      <w:pPr>
-        <w:spacing w:after="200" w:line="276" w:lineRule="auto"/>
-        <w:ind w:left="1416"/>
-        <w:jc w:val="left"/>
-      </w:pPr>
-      <w:r>
-        <w:t xml:space="preserve">      </w:t>
-      </w:r>
-      <w:proofErr w:type="spellStart"/>
-      <w:r>
-        <w:t>foreignField</w:t>
-      </w:r>
-      <w:proofErr w:type="spellEnd"/>
-      <w:r>
-        <w:t>: "</w:t>
-      </w:r>
-      <w:proofErr w:type="spellStart"/>
-      <w:r>
-        <w:t>ListenerId</w:t>
-      </w:r>
-      <w:proofErr w:type="spellEnd"/>
-      <w:r>
-        <w:t>",</w:t>
-      </w:r>
-    </w:p>
-    <w:p>
-      <w:pPr>
-        <w:spacing w:after="200" w:line="276" w:lineRule="auto"/>
-        <w:ind w:left="1416"/>
-        <w:jc w:val="left"/>
-      </w:pPr>
-      <w:r>
-        <w:t xml:space="preserve">      </w:t>
-      </w:r>
-      <w:proofErr w:type="spellStart"/>
-      <w:r>
-        <w:t>as</w:t>
-      </w:r>
-      <w:proofErr w:type="spellEnd"/>
-      <w:r>
-        <w:t>: "</w:t>
-      </w:r>
-      <w:proofErr w:type="spellStart"/>
-      <w:r>
-        <w:t>Listener</w:t>
-      </w:r>
-      <w:proofErr w:type="spellEnd"/>
-      <w:r>
-        <w:t>"</w:t>
-      </w:r>
-    </w:p>
-    <w:p>
-      <w:pPr>
-        <w:spacing w:after="200" w:line="276" w:lineRule="auto"/>
-        <w:ind w:left="1416"/>
-        <w:jc w:val="left"/>
-      </w:pPr>
-      <w:r>
-        <w:t xml:space="preserve">    }</w:t>
-      </w:r>
-    </w:p>
-    <w:p>
-      <w:pPr>
-        <w:spacing w:after="200" w:line="276" w:lineRule="auto"/>
-        <w:ind w:left="1416"/>
-        <w:jc w:val="left"/>
-      </w:pPr>
-      <w:r>
-        <w:t xml:space="preserve">  },</w:t>
-      </w:r>
-    </w:p>
-    <w:p>
-      <w:pPr>
-        <w:spacing w:after="200" w:line="276" w:lineRule="auto"/>
-        <w:ind w:left="1416"/>
-        <w:jc w:val="left"/>
-      </w:pPr>
-      <w:r>
-        <w:t xml:space="preserve">  {</w:t>
-      </w:r>
-    </w:p>
-    <w:p>
-      <w:pPr>
-        <w:spacing w:after="200" w:line="276" w:lineRule="auto"/>
-        <w:ind w:left="1416"/>
-        <w:jc w:val="left"/>
-      </w:pPr>
-      <w:r>
-        <w:t xml:space="preserve">    $</w:t>
-      </w:r>
-      <w:proofErr w:type="spellStart"/>
-      <w:r>
-        <w:t>unwind</w:t>
-      </w:r>
-      <w:proofErr w:type="spellEnd"/>
-      <w:r>
-        <w:t>: "$</w:t>
-      </w:r>
-      <w:proofErr w:type="spellStart"/>
-      <w:r>
-        <w:t>Listener</w:t>
-      </w:r>
-      <w:proofErr w:type="spellEnd"/>
-      <w:r>
-        <w:t>"</w:t>
-      </w:r>
-    </w:p>
-    <w:p>
-      <w:pPr>
-        <w:spacing w:after="200" w:line="276" w:lineRule="auto"/>
-        <w:ind w:left="1416"/>
-        <w:jc w:val="left"/>
-      </w:pPr>
-      <w:r>
-        <w:t xml:space="preserve">  }</w:t>
-      </w:r>
-    </w:p>
-    <w:p>
-      <w:pPr>
-        <w:spacing w:after="200" w:line="276" w:lineRule="auto"/>
-        <w:ind w:left="1416"/>
-        <w:jc w:val="left"/>
-      </w:pPr>
-      <w:r>
-        <w:t>])</w:t>
-      </w:r>
-    </w:p>
-    <w:p>
-      <w:pPr>
-        <w:spacing w:after="200" w:line="276" w:lineRule="auto"/>
-        <w:jc w:val="left"/>
-      </w:pPr>
+        <w:rPr>
+          <w:lang w:val="en-US"/>
+        </w:rPr>
+        <w:t>r</w:t>
+      </w:r>
+      <w:r>
+        <w:rPr>
+          <w:lang w:val="en-US"/>
+        </w:rPr>
+        <w:t>'}});</w:t>
+      </w:r>
+      <w:bookmarkStart w:id="3" w:name="_GoBack"/>
+      <w:bookmarkEnd w:id="3"/>
       <w:r>
         <w:br w:type="page"/>
       </w:r>
@@ -3467,7 +4133,7 @@
       <w:r>
         <w:rPr>
           <w:noProof/>
-          <w:lang w:eastAsia="ru-RU"/>
+          <w:lang w:val="ru-RU" w:eastAsia="ru-RU"/>
         </w:rPr>
         <w:drawing>
           <wp:inline distT="0" distB="0" distL="0" distR="0" wp14:anchorId="4D6137A9" wp14:editId="25A125FD">
@@ -3505,8 +4171,6 @@
           </wp:inline>
         </w:drawing>
       </w:r>
-      <w:bookmarkStart w:id="3" w:name="_GoBack"/>
-      <w:bookmarkEnd w:id="3"/>
     </w:p>
     <w:p>
       <w:pPr>
@@ -8414,7 +9078,7 @@
 </file>
 
 <file path=customXml/itemProps1.xml><?xml version="1.0" encoding="utf-8"?>
-<ds:datastoreItem xmlns:ds="http://schemas.openxmlformats.org/officeDocument/2006/customXml" ds:itemID="{3814DA8C-B3DA-416D-BE23-97A217AA98CF}">
+<ds:datastoreItem xmlns:ds="http://schemas.openxmlformats.org/officeDocument/2006/customXml" ds:itemID="{2C3C2C06-ED22-453F-B065-8C4957E43639}">
   <ds:schemaRefs>
     <ds:schemaRef ds:uri="http://schemas.openxmlformats.org/officeDocument/2006/bibliography"/>
   </ds:schemaRefs>

</xml_diff>